<commit_message>
add SQL to resume
</commit_message>
<xml_diff>
--- a/resume/Base/Base.docx
+++ b/resume/Base/Base.docx
@@ -168,7 +168,22 @@
         <w:t xml:space="preserve"> C# (1 year),</w:t>
       </w:r>
       <w:r>
-        <w:t xml:space="preserve"> and Java (1 year).</w:t>
+        <w:t xml:space="preserve"> Java (1 year)</w:t>
+      </w:r>
+      <w:r>
+        <w:t>,</w:t>
+      </w:r>
+      <w:r>
+        <w:t xml:space="preserve"> </w:t>
+      </w:r>
+      <w:r>
+        <w:t>and</w:t>
+      </w:r>
+      <w:r>
+        <w:t xml:space="preserve"> SQL (1 year)</w:t>
+      </w:r>
+      <w:r>
+        <w:t>.</w:t>
       </w:r>
     </w:p>
     <w:p>
@@ -625,7 +640,15 @@
         <w:ind w:left="426" w:hanging="284"/>
       </w:pPr>
       <w:r>
-        <w:t>Fabricated complex parts and assembled robotic systems, troubleshooting and optimizing mechanical systems.</w:t>
+        <w:t xml:space="preserve">Fabricated complex parts and assembled robotic systems, </w:t>
+      </w:r>
+      <w:proofErr w:type="gramStart"/>
+      <w:r>
+        <w:t>troubleshooting</w:t>
+      </w:r>
+      <w:proofErr w:type="gramEnd"/>
+      <w:r>
+        <w:t xml:space="preserve"> and optimizing mechanical systems.</w:t>
       </w:r>
     </w:p>
     <w:p>

</xml_diff>

<commit_message>
modify / update resumes
</commit_message>
<xml_diff>
--- a/resume/Base/Base.docx
+++ b/resume/Base/Base.docx
@@ -264,15 +264,7 @@
         <w:t>6</w:t>
       </w:r>
       <w:r>
-        <w:t xml:space="preserve"> years), AutoCAD (1 year), and </w:t>
-      </w:r>
-      <w:proofErr w:type="spellStart"/>
-      <w:r>
-        <w:t>Onshape</w:t>
-      </w:r>
-      <w:proofErr w:type="spellEnd"/>
-      <w:r>
-        <w:t xml:space="preserve"> (1 year) for 3D printing and manufacturing.</w:t>
+        <w:t xml:space="preserve"> years), AutoCAD (1 year), and Onshape (1 year) for 3D printing and manufacturing.</w:t>
       </w:r>
     </w:p>
     <w:p>
@@ -331,21 +323,7 @@
         </w:rPr>
       </w:pPr>
       <w:r>
-        <w:t>Software Developer</w:t>
-      </w:r>
-      <w:r>
-        <w:t xml:space="preserve"> (Co-op)</w:t>
-      </w:r>
-      <w:r>
-        <w:t xml:space="preserve"> – </w:t>
-      </w:r>
-      <w:proofErr w:type="spellStart"/>
-      <w:r>
-        <w:t>BusPlanner</w:t>
-      </w:r>
-      <w:proofErr w:type="spellEnd"/>
-      <w:r>
-        <w:t xml:space="preserve"> Inc.</w:t>
+        <w:t>R&amp;D Development Engineering (Co-op) – Hub for Neuroengineering Solutions</w:t>
       </w:r>
       <w:r>
         <w:tab/>
@@ -354,7 +332,7 @@
         <w:rPr>
           <w:rStyle w:val="Heading3Char"/>
         </w:rPr>
-        <w:t>May 2023 –</w:t>
+        <w:t>January 2024 –</w:t>
       </w:r>
       <w:r>
         <w:rPr>
@@ -366,7 +344,7 @@
         <w:rPr>
           <w:rStyle w:val="Heading3Char"/>
         </w:rPr>
-        <w:t>September 2023</w:t>
+        <w:t>April 2024</w:t>
       </w:r>
     </w:p>
     <w:p>
@@ -379,13 +357,7 @@
         <w:ind w:left="426" w:hanging="284"/>
       </w:pPr>
       <w:r>
-        <w:t xml:space="preserve">Developed and maintained web applications using the MVC ASP.NET framework, ensuring </w:t>
-      </w:r>
-      <w:r>
-        <w:t>robust</w:t>
-      </w:r>
-      <w:r>
-        <w:t xml:space="preserve"> solutions for clients.</w:t>
+        <w:t>Developed engineering solutions to create innovative neuroscience research devices at the University of Lethbridge.</w:t>
       </w:r>
     </w:p>
     <w:p>
@@ -398,22 +370,7 @@
         <w:ind w:left="426" w:hanging="284"/>
       </w:pPr>
       <w:r>
-        <w:t xml:space="preserve">Implemented </w:t>
-      </w:r>
-      <w:r>
-        <w:t>and improved many web application features,</w:t>
-      </w:r>
-      <w:r>
-        <w:t xml:space="preserve"> directly</w:t>
-      </w:r>
-      <w:r>
-        <w:t xml:space="preserve"> affecting </w:t>
-      </w:r>
-      <w:r>
-        <w:t>hundreds</w:t>
-      </w:r>
-      <w:r>
-        <w:t xml:space="preserve"> of clients across North America.</w:t>
+        <w:t>Built full-stack websites for serving collected data, using Django (Python), ReactJS (Javascript), and SQL databases.</w:t>
       </w:r>
     </w:p>
     <w:p>
@@ -426,52 +383,7 @@
         <w:ind w:left="426" w:hanging="284"/>
       </w:pPr>
       <w:r>
-        <w:t>R</w:t>
-      </w:r>
-      <w:r>
-        <w:t xml:space="preserve">esolved issues on both the frontend and backend, employing </w:t>
-      </w:r>
-      <w:r>
-        <w:t>debugging</w:t>
-      </w:r>
-      <w:r>
-        <w:t xml:space="preserve"> skills to identify and fix </w:t>
-      </w:r>
-      <w:r>
-        <w:t>bugs</w:t>
-      </w:r>
-      <w:r>
-        <w:t xml:space="preserve">, optimize performance, and enhance application </w:t>
-      </w:r>
-      <w:r>
-        <w:t>usability</w:t>
-      </w:r>
-      <w:r>
-        <w:t xml:space="preserve"> </w:t>
-      </w:r>
-      <w:r>
-        <w:t xml:space="preserve">with tools </w:t>
-      </w:r>
-      <w:r>
-        <w:t>including</w:t>
-      </w:r>
-      <w:r>
-        <w:t xml:space="preserve"> </w:t>
-      </w:r>
-      <w:r>
-        <w:t>C#</w:t>
-      </w:r>
-      <w:r>
-        <w:t xml:space="preserve">, </w:t>
-      </w:r>
-      <w:r>
-        <w:t>JavaScript</w:t>
-      </w:r>
-      <w:r>
-        <w:t>/jQuery, and Bootstrap</w:t>
-      </w:r>
-      <w:r>
-        <w:t>.</w:t>
+        <w:t>Programmed Raspberry Pi microprocessors using Python, to process, interface, and relay recorded information to a user.</w:t>
       </w:r>
     </w:p>
     <w:p>
@@ -484,7 +396,7 @@
         <w:ind w:left="426" w:hanging="284"/>
       </w:pPr>
       <w:r>
-        <w:t>Designed SQL database solutions and advanced SQL queries for efficient data retrieval and manipulation.</w:t>
+        <w:t>Developed embedded systems code in Python for Linux based operating machines, optimizing speed and performance.</w:t>
       </w:r>
     </w:p>
     <w:p>
@@ -497,13 +409,7 @@
         <w:ind w:left="426" w:hanging="284"/>
       </w:pPr>
       <w:r>
-        <w:t xml:space="preserve">Improved codebase structure, refactoring and optimizing existing code to enhance </w:t>
-      </w:r>
-      <w:r>
-        <w:t>performance</w:t>
-      </w:r>
-      <w:r>
-        <w:t>, reusability, and scalability.</w:t>
+        <w:t>Leveraged SolidWorks CAD tools to design mechanical components for 3D printed production, rapid iteration, and prototyping.</w:t>
       </w:r>
     </w:p>
     <w:p>
@@ -516,25 +422,7 @@
         <w:ind w:left="426" w:hanging="284"/>
       </w:pPr>
       <w:r>
-        <w:t xml:space="preserve">Utilized </w:t>
-      </w:r>
-      <w:r>
-        <w:t xml:space="preserve">Azure DevOps and TFS </w:t>
-      </w:r>
-      <w:r>
-        <w:t xml:space="preserve">version control to manage source code </w:t>
-      </w:r>
-      <w:r>
-        <w:t xml:space="preserve">and </w:t>
-      </w:r>
-      <w:r>
-        <w:t xml:space="preserve">participate in code reviews among </w:t>
-      </w:r>
-      <w:r>
-        <w:t>team members.</w:t>
-      </w:r>
-      <w:r>
-        <w:t xml:space="preserve"> </w:t>
+        <w:t>Designed and built electrical circuitry with microprocessors, sensors, and actuators for ease of use and implementation.</w:t>
       </w:r>
     </w:p>
     <w:p>
@@ -547,19 +435,52 @@
         <w:ind w:left="426" w:hanging="284"/>
       </w:pPr>
       <w:r>
-        <w:t>Conducted thorough testing of web applications to identify issues, ensuring optimal functionality</w:t>
-      </w:r>
-      <w:r>
-        <w:t xml:space="preserve"> and </w:t>
-      </w:r>
-      <w:r>
-        <w:t>user experience</w:t>
-      </w:r>
-      <w:r>
-        <w:t>s</w:t>
-      </w:r>
-      <w:r>
-        <w:t>.</w:t>
+        <w:t>Designed electrical schematics and printed circuit boards (PCBs) for mass production in Altium Designer.</w:t>
+      </w:r>
+    </w:p>
+    <w:p>
+      <w:pPr>
+        <w:pStyle w:val="ListParagraph"/>
+        <w:numPr>
+          <w:ilvl w:val="0"/>
+          <w:numId w:val="2"/>
+        </w:numPr>
+        <w:ind w:left="426" w:hanging="284"/>
+      </w:pPr>
+      <w:r>
+        <w:t xml:space="preserve">Debugged </w:t>
+      </w:r>
+      <w:r>
+        <w:t>electrical</w:t>
+      </w:r>
+      <w:r>
+        <w:t xml:space="preserve"> systems with multimeter and oscilloscope testing techniques to find and resolve development issues.</w:t>
+      </w:r>
+    </w:p>
+    <w:p>
+      <w:pPr>
+        <w:pStyle w:val="ListParagraph"/>
+        <w:numPr>
+          <w:ilvl w:val="0"/>
+          <w:numId w:val="2"/>
+        </w:numPr>
+        <w:ind w:left="426" w:hanging="284"/>
+      </w:pPr>
+      <w:r>
+        <w:t>Improved and maintained CNC tools, optimizing production speed and performance.</w:t>
+      </w:r>
+    </w:p>
+    <w:p>
+      <w:pPr>
+        <w:pStyle w:val="ListParagraph"/>
+        <w:numPr>
+          <w:ilvl w:val="0"/>
+          <w:numId w:val="2"/>
+        </w:numPr>
+        <w:ind w:left="426" w:hanging="284"/>
+      </w:pPr>
+      <w:r>
+        <w:t xml:space="preserve">Optimized hardware development workflow through an improved file storage and communication procedure. </w:t>
       </w:r>
     </w:p>
     <w:p>
@@ -572,13 +493,20 @@
           <w:rStyle w:val="Heading3Char"/>
         </w:rPr>
       </w:pPr>
-      <w:proofErr w:type="spellStart"/>
-      <w:r>
-        <w:t>Subteam</w:t>
-      </w:r>
-      <w:proofErr w:type="spellEnd"/>
-      <w:r>
-        <w:t xml:space="preserve"> Lead – FIRST Robotics Team</w:t>
+      <w:r>
+        <w:t>Software Developer</w:t>
+      </w:r>
+      <w:r>
+        <w:t xml:space="preserve"> (Co-op)</w:t>
+      </w:r>
+      <w:r>
+        <w:t xml:space="preserve"> – </w:t>
+      </w:r>
+      <w:r>
+        <w:t>BusPlanner</w:t>
+      </w:r>
+      <w:r>
+        <w:t xml:space="preserve"> Inc.</w:t>
       </w:r>
       <w:r>
         <w:tab/>
@@ -587,7 +515,19 @@
         <w:rPr>
           <w:rStyle w:val="Heading3Char"/>
         </w:rPr>
-        <w:t>August 2018 – September 2022</w:t>
+        <w:t>May 2023 –</w:t>
+      </w:r>
+      <w:r>
+        <w:rPr>
+          <w:rStyle w:val="Heading3Char"/>
+        </w:rPr>
+        <w:t xml:space="preserve"> </w:t>
+      </w:r>
+      <w:r>
+        <w:rPr>
+          <w:rStyle w:val="Heading3Char"/>
+        </w:rPr>
+        <w:t>September 2023</w:t>
       </w:r>
     </w:p>
     <w:p>
@@ -600,15 +540,13 @@
         <w:ind w:left="426" w:hanging="284"/>
       </w:pPr>
       <w:r>
-        <w:t xml:space="preserve">Led a </w:t>
-      </w:r>
-      <w:proofErr w:type="spellStart"/>
-      <w:r>
-        <w:t>subteam</w:t>
-      </w:r>
-      <w:proofErr w:type="spellEnd"/>
-      <w:r>
-        <w:t xml:space="preserve"> of students using project management and teamwork skills to design and build a robotic subsystem.</w:t>
+        <w:t xml:space="preserve">Developed and maintained web applications using the MVC ASP.NET framework, ensuring </w:t>
+      </w:r>
+      <w:r>
+        <w:t>robust</w:t>
+      </w:r>
+      <w:r>
+        <w:t xml:space="preserve"> solutions for clients.</w:t>
       </w:r>
     </w:p>
     <w:p>
@@ -621,13 +559,22 @@
         <w:ind w:left="426" w:hanging="284"/>
       </w:pPr>
       <w:r>
-        <w:t xml:space="preserve">Designed flexible assemblies and robotic systems in </w:t>
-      </w:r>
-      <w:r>
-        <w:t>SolidWorks</w:t>
-      </w:r>
-      <w:r>
-        <w:t xml:space="preserve"> for manufactured and 3D printed fabrication.</w:t>
+        <w:t xml:space="preserve">Implemented </w:t>
+      </w:r>
+      <w:r>
+        <w:t>and improved many web application features,</w:t>
+      </w:r>
+      <w:r>
+        <w:t xml:space="preserve"> directly</w:t>
+      </w:r>
+      <w:r>
+        <w:t xml:space="preserve"> affecting </w:t>
+      </w:r>
+      <w:r>
+        <w:t>hundreds</w:t>
+      </w:r>
+      <w:r>
+        <w:t xml:space="preserve"> of clients across North America.</w:t>
       </w:r>
     </w:p>
     <w:p>
@@ -640,15 +587,52 @@
         <w:ind w:left="426" w:hanging="284"/>
       </w:pPr>
       <w:r>
-        <w:t xml:space="preserve">Fabricated complex parts and assembled robotic systems, </w:t>
-      </w:r>
-      <w:proofErr w:type="gramStart"/>
-      <w:r>
-        <w:t>troubleshooting</w:t>
-      </w:r>
-      <w:proofErr w:type="gramEnd"/>
-      <w:r>
-        <w:t xml:space="preserve"> and optimizing mechanical systems.</w:t>
+        <w:t>R</w:t>
+      </w:r>
+      <w:r>
+        <w:t xml:space="preserve">esolved issues on both the frontend and backend, employing </w:t>
+      </w:r>
+      <w:r>
+        <w:t>debugging</w:t>
+      </w:r>
+      <w:r>
+        <w:t xml:space="preserve"> skills to identify and fix </w:t>
+      </w:r>
+      <w:r>
+        <w:t>bugs</w:t>
+      </w:r>
+      <w:r>
+        <w:t xml:space="preserve">, optimize performance, and enhance application </w:t>
+      </w:r>
+      <w:r>
+        <w:t>usability</w:t>
+      </w:r>
+      <w:r>
+        <w:t xml:space="preserve"> </w:t>
+      </w:r>
+      <w:r>
+        <w:t xml:space="preserve">with tools </w:t>
+      </w:r>
+      <w:r>
+        <w:t>including</w:t>
+      </w:r>
+      <w:r>
+        <w:t xml:space="preserve"> </w:t>
+      </w:r>
+      <w:r>
+        <w:t>C#</w:t>
+      </w:r>
+      <w:r>
+        <w:t xml:space="preserve">, </w:t>
+      </w:r>
+      <w:r>
+        <w:t>JavaScript</w:t>
+      </w:r>
+      <w:r>
+        <w:t>/jQuery, and Bootstrap</w:t>
+      </w:r>
+      <w:r>
+        <w:t>.</w:t>
       </w:r>
     </w:p>
     <w:p>
@@ -661,13 +645,82 @@
         <w:ind w:left="426" w:hanging="284"/>
       </w:pPr>
       <w:r>
-        <w:t>Le</w:t>
-      </w:r>
-      <w:r>
-        <w:t>d</w:t>
-      </w:r>
-      <w:r>
-        <w:t xml:space="preserve"> the team’s sponsorship program, using networking and interpersonal skills to attract and retain sponsorship for the team.</w:t>
+        <w:t>Designed SQL database solutions and advanced SQL queries for efficient data retrieval and manipulation.</w:t>
+      </w:r>
+    </w:p>
+    <w:p>
+      <w:pPr>
+        <w:pStyle w:val="ListParagraph"/>
+        <w:numPr>
+          <w:ilvl w:val="0"/>
+          <w:numId w:val="2"/>
+        </w:numPr>
+        <w:ind w:left="426" w:hanging="284"/>
+      </w:pPr>
+      <w:r>
+        <w:t xml:space="preserve">Improved codebase structure, refactoring and optimizing existing code to enhance </w:t>
+      </w:r>
+      <w:r>
+        <w:t>performance</w:t>
+      </w:r>
+      <w:r>
+        <w:t>, reusability, and scalability.</w:t>
+      </w:r>
+    </w:p>
+    <w:p>
+      <w:pPr>
+        <w:pStyle w:val="ListParagraph"/>
+        <w:numPr>
+          <w:ilvl w:val="0"/>
+          <w:numId w:val="2"/>
+        </w:numPr>
+        <w:ind w:left="426" w:hanging="284"/>
+      </w:pPr>
+      <w:r>
+        <w:t xml:space="preserve">Utilized </w:t>
+      </w:r>
+      <w:r>
+        <w:t xml:space="preserve">Azure DevOps and TFS </w:t>
+      </w:r>
+      <w:r>
+        <w:t xml:space="preserve">version control to manage source code </w:t>
+      </w:r>
+      <w:r>
+        <w:t xml:space="preserve">and </w:t>
+      </w:r>
+      <w:r>
+        <w:t xml:space="preserve">participate in code reviews among </w:t>
+      </w:r>
+      <w:r>
+        <w:t>team members.</w:t>
+      </w:r>
+      <w:r>
+        <w:t xml:space="preserve"> </w:t>
+      </w:r>
+    </w:p>
+    <w:p>
+      <w:pPr>
+        <w:pStyle w:val="ListParagraph"/>
+        <w:numPr>
+          <w:ilvl w:val="0"/>
+          <w:numId w:val="2"/>
+        </w:numPr>
+        <w:ind w:left="426" w:hanging="284"/>
+      </w:pPr>
+      <w:r>
+        <w:t>Conducted thorough testing of web applications to identify issues, ensuring optimal functionality</w:t>
+      </w:r>
+      <w:r>
+        <w:t xml:space="preserve"> and </w:t>
+      </w:r>
+      <w:r>
+        <w:t>user experience</w:t>
+      </w:r>
+      <w:r>
+        <w:t>s</w:t>
+      </w:r>
+      <w:r>
+        <w:t>.</w:t>
       </w:r>
     </w:p>
     <w:p>
@@ -681,24 +734,7 @@
         </w:rPr>
       </w:pPr>
       <w:r>
-        <w:t>Drivetrain Lead</w:t>
-      </w:r>
-      <w:r>
-        <w:t xml:space="preserve"> </w:t>
-      </w:r>
-      <w:r>
-        <w:t>–</w:t>
-      </w:r>
-      <w:r>
-        <w:t xml:space="preserve"> Electric </w:t>
-      </w:r>
-      <w:proofErr w:type="spellStart"/>
-      <w:r>
-        <w:t>Racecar</w:t>
-      </w:r>
-      <w:proofErr w:type="spellEnd"/>
-      <w:r>
-        <w:t xml:space="preserve"> Team</w:t>
+        <w:t>Subteam Lead – FIRST Robotics Team</w:t>
       </w:r>
       <w:r>
         <w:tab/>
@@ -707,37 +743,7 @@
         <w:rPr>
           <w:rStyle w:val="Heading3Char"/>
         </w:rPr>
-        <w:t>September 202</w:t>
-      </w:r>
-      <w:r>
-        <w:rPr>
-          <w:rStyle w:val="Heading3Char"/>
-        </w:rPr>
-        <w:t>1</w:t>
-      </w:r>
-      <w:r>
-        <w:rPr>
-          <w:rStyle w:val="Heading3Char"/>
-        </w:rPr>
-        <w:t xml:space="preserve"> </w:t>
-      </w:r>
-      <w:r>
-        <w:rPr>
-          <w:rStyle w:val="Heading3Char"/>
-        </w:rPr>
-        <w:t>–</w:t>
-      </w:r>
-      <w:r>
-        <w:rPr>
-          <w:rStyle w:val="Heading3Char"/>
-        </w:rPr>
-        <w:t xml:space="preserve"> </w:t>
-      </w:r>
-      <w:r>
-        <w:rPr>
-          <w:rStyle w:val="Heading3Char"/>
-        </w:rPr>
-        <w:t>June 2022</w:t>
+        <w:t>August 2018 – September 2022</w:t>
       </w:r>
     </w:p>
     <w:p>
@@ -750,30 +756,7 @@
         <w:ind w:left="426" w:hanging="284"/>
       </w:pPr>
       <w:r>
-        <w:t xml:space="preserve">Designed and manufactured a fully electric </w:t>
-      </w:r>
-      <w:proofErr w:type="spellStart"/>
-      <w:r>
-        <w:t>racecar</w:t>
-      </w:r>
-      <w:proofErr w:type="spellEnd"/>
-      <w:r>
-        <w:t xml:space="preserve"> in under a year</w:t>
-      </w:r>
-      <w:r>
-        <w:t>, o</w:t>
-      </w:r>
-      <w:r>
-        <w:t>ptimiz</w:t>
-      </w:r>
-      <w:r>
-        <w:t>ing</w:t>
-      </w:r>
-      <w:r>
-        <w:t xml:space="preserve"> drivetrain systems to increase efficiency</w:t>
-      </w:r>
-      <w:r>
-        <w:t>.</w:t>
+        <w:t>Led a subteam of students using project management and teamwork skills to design and build a robotic subsystem.</w:t>
       </w:r>
     </w:p>
     <w:p>
@@ -786,28 +769,13 @@
         <w:ind w:left="426" w:hanging="284"/>
       </w:pPr>
       <w:r>
-        <w:t>Developed offboard battery management system</w:t>
-      </w:r>
-      <w:r>
-        <w:t xml:space="preserve"> in Python</w:t>
-      </w:r>
-      <w:r>
-        <w:t xml:space="preserve">, </w:t>
-      </w:r>
-      <w:r>
-        <w:t>tailoring</w:t>
-      </w:r>
-      <w:r>
-        <w:t xml:space="preserve"> power use</w:t>
-      </w:r>
-      <w:r>
-        <w:t xml:space="preserve"> and energy deployment</w:t>
-      </w:r>
-      <w:r>
-        <w:t xml:space="preserve"> in competition</w:t>
-      </w:r>
-      <w:r>
-        <w:t>.</w:t>
+        <w:t xml:space="preserve">Designed flexible assemblies and robotic systems in </w:t>
+      </w:r>
+      <w:r>
+        <w:t>SolidWorks</w:t>
+      </w:r>
+      <w:r>
+        <w:t xml:space="preserve"> for manufactured and 3D printed fabrication.</w:t>
       </w:r>
     </w:p>
     <w:p>
@@ -820,35 +788,88 @@
         <w:ind w:left="426" w:hanging="284"/>
       </w:pPr>
       <w:r>
-        <w:t xml:space="preserve">Designed a 3D printed emergency stopping system in </w:t>
-      </w:r>
-      <w:proofErr w:type="spellStart"/>
-      <w:r>
-        <w:t>OnShape</w:t>
-      </w:r>
-      <w:proofErr w:type="spellEnd"/>
-      <w:r>
-        <w:t>, ensuring safety and ease of use</w:t>
-      </w:r>
-      <w:r>
-        <w:t xml:space="preserve"> in emergencies</w:t>
-      </w:r>
-      <w:r>
-        <w:t>.</w:t>
+        <w:t>Fabricated complex parts and assembled robotic systems, troubleshooting and optimizing mechanical systems.</w:t>
+      </w:r>
+    </w:p>
+    <w:p>
+      <w:pPr>
+        <w:pStyle w:val="ListParagraph"/>
+        <w:numPr>
+          <w:ilvl w:val="0"/>
+          <w:numId w:val="2"/>
+        </w:numPr>
+        <w:ind w:left="426" w:hanging="284"/>
+      </w:pPr>
+      <w:r>
+        <w:t>Le</w:t>
+      </w:r>
+      <w:r>
+        <w:t>d</w:t>
+      </w:r>
+      <w:r>
+        <w:t xml:space="preserve"> the team’s sponsorship program, using networking and interpersonal skills to attract and retain sponsorship for the team.</w:t>
       </w:r>
     </w:p>
     <w:p>
       <w:pPr>
         <w:pStyle w:val="Heading2"/>
         <w:tabs>
-          <w:tab w:val="right" w:pos="6804"/>
+          <w:tab w:val="right" w:pos="10773"/>
         </w:tabs>
         <w:rPr>
           <w:rStyle w:val="Heading3Char"/>
         </w:rPr>
       </w:pPr>
       <w:r>
-        <w:t>Personal Projects</w:t>
+        <w:t>Drivetrain Lead</w:t>
+      </w:r>
+      <w:r>
+        <w:t xml:space="preserve"> </w:t>
+      </w:r>
+      <w:r>
+        <w:t>–</w:t>
+      </w:r>
+      <w:r>
+        <w:t xml:space="preserve"> Electric Racecar Team</w:t>
+      </w:r>
+      <w:r>
+        <w:tab/>
+      </w:r>
+      <w:r>
+        <w:rPr>
+          <w:rStyle w:val="Heading3Char"/>
+        </w:rPr>
+        <w:t>September 202</w:t>
+      </w:r>
+      <w:r>
+        <w:rPr>
+          <w:rStyle w:val="Heading3Char"/>
+        </w:rPr>
+        <w:t>1</w:t>
+      </w:r>
+      <w:r>
+        <w:rPr>
+          <w:rStyle w:val="Heading3Char"/>
+        </w:rPr>
+        <w:t xml:space="preserve"> </w:t>
+      </w:r>
+      <w:r>
+        <w:rPr>
+          <w:rStyle w:val="Heading3Char"/>
+        </w:rPr>
+        <w:t>–</w:t>
+      </w:r>
+      <w:r>
+        <w:rPr>
+          <w:rStyle w:val="Heading3Char"/>
+        </w:rPr>
+        <w:t xml:space="preserve"> </w:t>
+      </w:r>
+      <w:r>
+        <w:rPr>
+          <w:rStyle w:val="Heading3Char"/>
+        </w:rPr>
+        <w:t>June 2022</w:t>
       </w:r>
     </w:p>
     <w:p>
@@ -861,16 +882,19 @@
         <w:ind w:left="426" w:hanging="284"/>
       </w:pPr>
       <w:r>
-        <w:t>Developed complex</w:t>
-      </w:r>
-      <w:r>
-        <w:t xml:space="preserve"> full-stack</w:t>
-      </w:r>
-      <w:r>
-        <w:t xml:space="preserve"> webpages using HTML, CSS, JavaScript,</w:t>
-      </w:r>
-      <w:r>
-        <w:t xml:space="preserve"> ReactJS and Django (Python)</w:t>
+        <w:t>Designed and manufactured a fully electric racecar in under a year</w:t>
+      </w:r>
+      <w:r>
+        <w:t>, o</w:t>
+      </w:r>
+      <w:r>
+        <w:t>ptimiz</w:t>
+      </w:r>
+      <w:r>
+        <w:t>ing</w:t>
+      </w:r>
+      <w:r>
+        <w:t xml:space="preserve"> drivetrain systems to increase efficiency</w:t>
       </w:r>
       <w:r>
         <w:t>.</w:t>
@@ -886,13 +910,28 @@
         <w:ind w:left="426" w:hanging="284"/>
       </w:pPr>
       <w:r>
-        <w:t>Implemented advanced algorithms and data structures to solve</w:t>
-      </w:r>
-      <w:r>
-        <w:t xml:space="preserve"> a variety of computing</w:t>
-      </w:r>
-      <w:r>
-        <w:t xml:space="preserve"> problems.</w:t>
+        <w:t>Developed offboard battery management system</w:t>
+      </w:r>
+      <w:r>
+        <w:t xml:space="preserve"> in Python</w:t>
+      </w:r>
+      <w:r>
+        <w:t xml:space="preserve">, </w:t>
+      </w:r>
+      <w:r>
+        <w:t>tailoring</w:t>
+      </w:r>
+      <w:r>
+        <w:t xml:space="preserve"> power use</w:t>
+      </w:r>
+      <w:r>
+        <w:t xml:space="preserve"> and energy deployment</w:t>
+      </w:r>
+      <w:r>
+        <w:t xml:space="preserve"> in competition</w:t>
+      </w:r>
+      <w:r>
+        <w:t>.</w:t>
       </w:r>
     </w:p>
     <w:p>
@@ -905,160 +944,13 @@
         <w:ind w:left="426" w:hanging="284"/>
       </w:pPr>
       <w:r>
-        <w:t>Built a responsive personal portfolio</w:t>
-      </w:r>
-      <w:r>
-        <w:t xml:space="preserve"> web app</w:t>
-      </w:r>
-      <w:r>
-        <w:t>, showcasing many personal projects and endeavours (linked above).</w:t>
-      </w:r>
-    </w:p>
-    <w:p>
-      <w:pPr>
-        <w:pStyle w:val="Heading1"/>
-      </w:pPr>
-      <w:r>
-        <w:t>ACHIEVEMENTS</w:t>
-      </w:r>
-    </w:p>
-    <w:p>
-      <w:pPr>
-        <w:spacing w:after="60" w:line="276" w:lineRule="auto"/>
-        <w:rPr>
-          <w:rFonts w:ascii="Artifakt Element" w:eastAsiaTheme="majorEastAsia" w:hAnsi="Artifakt Element" w:cstheme="majorBidi"/>
-          <w:b/>
-          <w:bCs/>
-          <w:color w:val="7F7F7F" w:themeColor="text1" w:themeTint="80"/>
-          <w:szCs w:val="24"/>
-        </w:rPr>
-      </w:pPr>
-      <w:r>
-        <w:rPr>
-          <w:b/>
-          <w:bCs/>
-        </w:rPr>
-        <w:t>SHAD Canada</w:t>
-      </w:r>
-      <w:r>
-        <w:rPr>
-          <w:b/>
-          <w:bCs/>
-        </w:rPr>
-        <w:t xml:space="preserve">: </w:t>
-      </w:r>
-      <w:r>
-        <w:t>Engineered an award-winning solution interfacing Canadians with their water consumption habits</w:t>
-      </w:r>
-      <w:r>
-        <w:t>.</w:t>
-      </w:r>
-    </w:p>
-    <w:p>
-      <w:pPr>
-        <w:spacing w:after="60" w:line="276" w:lineRule="auto"/>
-      </w:pPr>
-      <w:proofErr w:type="spellStart"/>
-      <w:r>
-        <w:rPr>
-          <w:b/>
-          <w:bCs/>
-        </w:rPr>
-        <w:t>JamHacksV</w:t>
-      </w:r>
-      <w:proofErr w:type="spellEnd"/>
-      <w:r>
-        <w:rPr>
-          <w:b/>
-          <w:bCs/>
-        </w:rPr>
-        <w:t xml:space="preserve"> </w:t>
-      </w:r>
-      <w:r>
-        <w:rPr>
-          <w:b/>
-          <w:bCs/>
-        </w:rPr>
-        <w:t xml:space="preserve">Hackathon </w:t>
-      </w:r>
-      <w:r>
-        <w:rPr>
-          <w:b/>
-          <w:bCs/>
-        </w:rPr>
-        <w:t>Winner</w:t>
-      </w:r>
-      <w:r>
-        <w:rPr>
-          <w:b/>
-          <w:bCs/>
-        </w:rPr>
-        <w:t xml:space="preserve">: </w:t>
-      </w:r>
-      <w:r>
-        <w:t>Won first place, where I designed and built a complete 3D-printed cat feeding robot in 48 hours.</w:t>
-      </w:r>
-    </w:p>
-    <w:p>
-      <w:pPr>
-        <w:spacing w:after="60" w:line="276" w:lineRule="auto"/>
-      </w:pPr>
-      <w:r>
-        <w:rPr>
-          <w:b/>
-          <w:bCs/>
-        </w:rPr>
-        <w:t>AP Scholars Award</w:t>
-      </w:r>
-      <w:r>
-        <w:rPr>
-          <w:b/>
-          <w:bCs/>
-        </w:rPr>
-        <w:t xml:space="preserve">: </w:t>
-      </w:r>
-      <w:r>
-        <w:t xml:space="preserve">Awarded for exceptional performance on </w:t>
-      </w:r>
-      <w:r>
-        <w:t xml:space="preserve">the </w:t>
-      </w:r>
-      <w:r>
-        <w:t xml:space="preserve">Chemistry, Physics, and Economics </w:t>
-      </w:r>
-      <w:r>
-        <w:t>advanced placement</w:t>
-      </w:r>
-      <w:r>
-        <w:t xml:space="preserve"> </w:t>
-      </w:r>
-      <w:r>
-        <w:t>exams</w:t>
-      </w:r>
-      <w:r>
-        <w:t>.</w:t>
-      </w:r>
-    </w:p>
-    <w:p>
-      <w:pPr>
-        <w:spacing w:after="60" w:line="276" w:lineRule="auto"/>
-      </w:pPr>
-      <w:r>
-        <w:rPr>
-          <w:b/>
-          <w:bCs/>
-        </w:rPr>
-        <w:t>Duke of Edinburgh’s Award</w:t>
-      </w:r>
-      <w:r>
-        <w:rPr>
-          <w:b/>
-          <w:bCs/>
-        </w:rPr>
-        <w:t xml:space="preserve">: </w:t>
-      </w:r>
-      <w:r>
-        <w:t>Awarded the prestigious Bronze and Silver Duke of Edinburgh awards for exceptional community service and personal growth</w:t>
+        <w:t>Designed a 3D printed emergency stopping system in OnShape</w:t>
+      </w:r>
+      <w:r>
+        <w:t>, ensuring safety and ease of use</w:t>
+      </w:r>
+      <w:r>
+        <w:t xml:space="preserve"> in emergencies</w:t>
       </w:r>
       <w:r>
         <w:t>.</w:t>
@@ -1395,7 +1287,6 @@
       <w:r>
         <w:t xml:space="preserve"> and </w:t>
       </w:r>
-      <w:proofErr w:type="spellStart"/>
       <w:r>
         <w:rPr>
           <w:b/>
@@ -1403,7 +1294,6 @@
         </w:rPr>
         <w:t>RobotC</w:t>
       </w:r>
-      <w:proofErr w:type="spellEnd"/>
       <w:r>
         <w:t xml:space="preserve">. Built feedback loops with the use of </w:t>
       </w:r>
@@ -1785,13 +1675,8 @@
         </w:drawing>
       </w:r>
       <w:r>
-        <w:t xml:space="preserve">Custom Built </w:t>
-      </w:r>
-      <w:proofErr w:type="spellStart"/>
-      <w:r>
-        <w:t>MacroPad</w:t>
-      </w:r>
-      <w:proofErr w:type="spellEnd"/>
+        <w:t>Custom Built MacroPad</w:t>
+      </w:r>
     </w:p>
     <w:p>
       <w:pPr>
@@ -1802,15 +1687,7 @@
         </w:numPr>
       </w:pPr>
       <w:r>
-        <w:t xml:space="preserve">Designed, built, and programmed a complete </w:t>
-      </w:r>
-      <w:proofErr w:type="spellStart"/>
-      <w:r>
-        <w:t>MacroPad</w:t>
-      </w:r>
-      <w:proofErr w:type="spellEnd"/>
-      <w:r>
-        <w:t>. Capabilities include executing complex keystroke instructions, Spotify API calls, and much more.</w:t>
+        <w:t>Designed, built, and programmed a complete MacroPad. Capabilities include executing complex keystroke instructions, Spotify API calls, and much more.</w:t>
       </w:r>
     </w:p>
     <w:p>

</xml_diff>

<commit_message>
Modify resume to include Wrmth
</commit_message>
<xml_diff>
--- a/resume/Base/Base.docx
+++ b/resume/Base/Base.docx
@@ -250,19 +250,19 @@
         <w:t xml:space="preserve">: </w:t>
       </w:r>
       <w:r>
-        <w:t>Experience</w:t>
-      </w:r>
-      <w:r>
-        <w:t xml:space="preserve"> working </w:t>
-      </w:r>
-      <w:r>
-        <w:t>closely with a</w:t>
-      </w:r>
-      <w:r>
-        <w:t xml:space="preserve"> team, using agile development techniques</w:t>
-      </w:r>
-      <w:r>
-        <w:t>, including version control with Git / TFS</w:t>
+        <w:t>Experience debugging circuitry with oscilloscope</w:t>
+      </w:r>
+      <w:r>
+        <w:t>,</w:t>
+      </w:r>
+      <w:r>
+        <w:t xml:space="preserve"> design for manufacturing,</w:t>
+      </w:r>
+      <w:r>
+        <w:t xml:space="preserve"> </w:t>
+      </w:r>
+      <w:r>
+        <w:t>version control with Git / TFS</w:t>
       </w:r>
       <w:r>
         <w:t>.</w:t>
@@ -287,13 +287,21 @@
         </w:rPr>
       </w:pPr>
       <w:r>
-        <w:t>Operational Software Developer (Co-op)</w:t>
-      </w:r>
-      <w:r>
-        <w:t xml:space="preserve"> – </w:t>
-      </w:r>
-      <w:r>
-        <w:t>Rocket Factory Augsburg</w:t>
+        <w:t>Electrical Engineering</w:t>
+      </w:r>
+      <w:r>
+        <w:t xml:space="preserve"> Student</w:t>
+      </w:r>
+      <w:r>
+        <w:t xml:space="preserve"> (Co-op) – </w:t>
+      </w:r>
+      <w:proofErr w:type="spellStart"/>
+      <w:r>
+        <w:t>Wrmth</w:t>
+      </w:r>
+      <w:proofErr w:type="spellEnd"/>
+      <w:r>
+        <w:t xml:space="preserve"> Corp.</w:t>
       </w:r>
       <w:r>
         <w:tab/>
@@ -302,19 +310,35 @@
         <w:rPr>
           <w:rStyle w:val="Heading3Char"/>
         </w:rPr>
-        <w:t>September 2024 –</w:t>
-      </w:r>
-      <w:r>
-        <w:rPr>
-          <w:rStyle w:val="Heading3Char"/>
-        </w:rPr>
+        <w:t>May 2025 – August 2025</w:t>
+      </w:r>
+    </w:p>
+    <w:p>
+      <w:pPr>
+        <w:pStyle w:val="ListParagraph"/>
+        <w:numPr>
+          <w:ilvl w:val="0"/>
+          <w:numId w:val="2"/>
+        </w:numPr>
+        <w:ind w:left="426" w:hanging="284"/>
+      </w:pPr>
+      <w:r>
+        <w:t xml:space="preserve">Worked as an electrical </w:t>
+      </w:r>
+      <w:r>
+        <w:t xml:space="preserve">engineering student designing </w:t>
+      </w:r>
+      <w:r>
+        <w:t xml:space="preserve">printed </w:t>
+      </w:r>
+      <w:r>
+        <w:t>circuit boards</w:t>
+      </w:r>
+      <w:r>
         <w:t xml:space="preserve"> </w:t>
       </w:r>
       <w:r>
-        <w:rPr>
-          <w:rStyle w:val="Heading3Char"/>
-        </w:rPr>
-        <w:t>December 2024</w:t>
+        <w:t>for mass production of heated outdoor furniture.</w:t>
       </w:r>
     </w:p>
     <w:p>
@@ -327,19 +351,19 @@
         <w:ind w:left="426" w:hanging="284"/>
       </w:pPr>
       <w:r>
-        <w:t xml:space="preserve">Developed </w:t>
-      </w:r>
-      <w:r>
-        <w:t xml:space="preserve">operational tools for a 300-person team </w:t>
-      </w:r>
-      <w:r>
-        <w:t>building</w:t>
-      </w:r>
-      <w:r>
-        <w:t xml:space="preserve"> advanced rocket technology</w:t>
-      </w:r>
-      <w:r>
-        <w:t>, using React and FastAPI</w:t>
+        <w:t>Created</w:t>
+      </w:r>
+      <w:r>
+        <w:t xml:space="preserve"> and r</w:t>
+      </w:r>
+      <w:r>
+        <w:t xml:space="preserve">eviewed schematics for prototyping and mass production, ensuring </w:t>
+      </w:r>
+      <w:r>
+        <w:t xml:space="preserve">performance </w:t>
+      </w:r>
+      <w:r>
+        <w:t>in sub-optimal conditions</w:t>
       </w:r>
       <w:r>
         <w:t>.</w:t>
@@ -355,10 +379,40 @@
         <w:ind w:left="426" w:hanging="284"/>
       </w:pPr>
       <w:r>
-        <w:t>Implemented</w:t>
-      </w:r>
-      <w:r>
-        <w:t xml:space="preserve"> web application features for part and assembly tracking, directly improving production workflow</w:t>
+        <w:t>Designed</w:t>
+      </w:r>
+      <w:r>
+        <w:t xml:space="preserve"> and routed</w:t>
+      </w:r>
+      <w:r>
+        <w:t xml:space="preserve"> </w:t>
+      </w:r>
+      <w:r>
+        <w:t>multi-layer PCBs for mass manufacturing</w:t>
+      </w:r>
+      <w:r>
+        <w:t xml:space="preserve"> and reliability</w:t>
+      </w:r>
+      <w:r>
+        <w:t xml:space="preserve">, </w:t>
+      </w:r>
+      <w:r>
+        <w:t xml:space="preserve">reducing </w:t>
+      </w:r>
+      <w:r>
+        <w:t>board costs</w:t>
+      </w:r>
+      <w:r>
+        <w:t xml:space="preserve"> </w:t>
+      </w:r>
+      <w:r>
+        <w:t xml:space="preserve">by </w:t>
+      </w:r>
+      <w:r>
+        <w:t xml:space="preserve">approximately </w:t>
+      </w:r>
+      <w:r>
+        <w:t>80%</w:t>
       </w:r>
       <w:r>
         <w:t>.</w:t>
@@ -374,19 +428,16 @@
         <w:ind w:left="426" w:hanging="284"/>
       </w:pPr>
       <w:r>
-        <w:t>Designed and b</w:t>
-      </w:r>
-      <w:r>
-        <w:t xml:space="preserve">uilt a </w:t>
-      </w:r>
-      <w:r>
-        <w:t xml:space="preserve">time tracking application used company-wide, reducing administrative overhead by </w:t>
-      </w:r>
-      <w:r>
-        <w:t>an estimated 60-70</w:t>
-      </w:r>
-      <w:r>
-        <w:t>%.</w:t>
+        <w:t xml:space="preserve">Created test procedures and </w:t>
+      </w:r>
+      <w:r>
+        <w:t>used oscilloscope debugging techniques to validate circuit board functionality</w:t>
+      </w:r>
+      <w:r>
+        <w:t xml:space="preserve"> and performance</w:t>
+      </w:r>
+      <w:r>
+        <w:t>.</w:t>
       </w:r>
     </w:p>
     <w:p>
@@ -399,35 +450,91 @@
         <w:ind w:left="426" w:hanging="284"/>
       </w:pPr>
       <w:r>
-        <w:t>I</w:t>
-      </w:r>
-      <w:r>
-        <w:t xml:space="preserve">mproved </w:t>
-      </w:r>
-      <w:r>
-        <w:t>advanced</w:t>
-      </w:r>
-      <w:r>
-        <w:t xml:space="preserve"> database</w:t>
-      </w:r>
-      <w:r>
-        <w:t xml:space="preserve"> ORM</w:t>
+        <w:t xml:space="preserve">Designed and programmed </w:t>
+      </w:r>
+      <w:r>
+        <w:t xml:space="preserve">a custom </w:t>
+      </w:r>
+      <w:r>
+        <w:t>3D printed</w:t>
+      </w:r>
+      <w:r>
+        <w:t xml:space="preserve"> SCARA robotic arm for </w:t>
+      </w:r>
+      <w:r>
+        <w:t xml:space="preserve">additive and subtractive manufacturing </w:t>
+      </w:r>
+      <w:r>
+        <w:t xml:space="preserve">and </w:t>
+      </w:r>
+      <w:r>
+        <w:t>production.</w:t>
+      </w:r>
+    </w:p>
+    <w:p>
+      <w:pPr>
+        <w:pStyle w:val="ListParagraph"/>
+        <w:numPr>
+          <w:ilvl w:val="0"/>
+          <w:numId w:val="2"/>
+        </w:numPr>
+        <w:ind w:left="426" w:hanging="284"/>
+      </w:pPr>
+      <w:r>
+        <w:t>Programmed a custom G-code slicer/translator, including inverse kinematics</w:t>
+      </w:r>
+      <w:r>
+        <w:t>, safety end stops,</w:t>
+      </w:r>
+      <w:r>
+        <w:t xml:space="preserve"> and </w:t>
+      </w:r>
+      <w:r>
+        <w:t>controlled feed</w:t>
+      </w:r>
+      <w:r>
+        <w:t>-</w:t>
+      </w:r>
+      <w:r>
+        <w:t>rate.</w:t>
+      </w:r>
+    </w:p>
+    <w:p>
+      <w:pPr>
+        <w:pStyle w:val="ListParagraph"/>
+        <w:numPr>
+          <w:ilvl w:val="0"/>
+          <w:numId w:val="2"/>
+        </w:numPr>
+        <w:ind w:left="426" w:hanging="284"/>
+      </w:pPr>
+      <w:r>
+        <w:t xml:space="preserve">Built an </w:t>
+      </w:r>
+      <w:r>
+        <w:t>IoT</w:t>
+      </w:r>
+      <w:r>
+        <w:t xml:space="preserve"> communication architecture for </w:t>
+      </w:r>
+      <w:r>
+        <w:t xml:space="preserve">component </w:t>
+      </w:r>
+      <w:r>
+        <w:t xml:space="preserve">plug-and-play reusability </w:t>
+      </w:r>
+      <w:r>
+        <w:t xml:space="preserve">and rapid prototyping </w:t>
+      </w:r>
+      <w:r>
+        <w:t>support</w:t>
+      </w:r>
+      <w:r>
+        <w:t>.</w:t>
       </w:r>
       <w:r>
         <w:t xml:space="preserve"> </w:t>
       </w:r>
-      <w:r>
-        <w:t>architectures for scalability and speed in PostgreSQL</w:t>
-      </w:r>
-      <w:r>
-        <w:t xml:space="preserve">, reducing complexity </w:t>
-      </w:r>
-      <w:r>
-        <w:t>immensely</w:t>
-      </w:r>
-      <w:r>
-        <w:t>.</w:t>
-      </w:r>
     </w:p>
     <w:p>
       <w:pPr>
@@ -439,112 +546,16 @@
         <w:ind w:left="426" w:hanging="284"/>
       </w:pPr>
       <w:r>
-        <w:t>Optimized</w:t>
-      </w:r>
-      <w:r>
-        <w:t xml:space="preserve"> codebase structure, refactoring and </w:t>
-      </w:r>
-      <w:r>
-        <w:t xml:space="preserve">enhancing </w:t>
-      </w:r>
-      <w:r>
-        <w:t xml:space="preserve">existing code to enhance </w:t>
-      </w:r>
-      <w:r>
-        <w:t>performance</w:t>
-      </w:r>
-      <w:r>
-        <w:t>, reusability, and scalability.</w:t>
-      </w:r>
-    </w:p>
-    <w:p>
-      <w:pPr>
-        <w:pStyle w:val="ListParagraph"/>
-        <w:numPr>
-          <w:ilvl w:val="0"/>
-          <w:numId w:val="2"/>
-        </w:numPr>
-        <w:ind w:left="426" w:hanging="284"/>
-      </w:pPr>
-      <w:r>
-        <w:t>Utilized Git pipelines</w:t>
-      </w:r>
-      <w:r>
-        <w:t xml:space="preserve"> </w:t>
-      </w:r>
-      <w:r>
-        <w:t>to improve testing and</w:t>
-      </w:r>
-      <w:r>
-        <w:t xml:space="preserve"> deployment of applications</w:t>
-      </w:r>
-      <w:r>
-        <w:t xml:space="preserve">, ensuring quality </w:t>
-      </w:r>
-      <w:r>
-        <w:t>and usability of tools</w:t>
-      </w:r>
-      <w:r>
-        <w:t>.</w:t>
-      </w:r>
-    </w:p>
-    <w:p>
-      <w:pPr>
-        <w:pStyle w:val="ListParagraph"/>
-        <w:numPr>
-          <w:ilvl w:val="0"/>
-          <w:numId w:val="2"/>
-        </w:numPr>
-        <w:ind w:left="426" w:hanging="284"/>
-      </w:pPr>
-      <w:r>
-        <w:t xml:space="preserve">Implemented CRUD features in a modular manner, allowing for optimal code reuse and development ease. </w:t>
-      </w:r>
-    </w:p>
-    <w:p>
-      <w:pPr>
-        <w:pStyle w:val="ListParagraph"/>
-        <w:numPr>
-          <w:ilvl w:val="0"/>
-          <w:numId w:val="2"/>
-        </w:numPr>
-        <w:ind w:left="426" w:hanging="284"/>
-      </w:pPr>
-      <w:r>
-        <w:t>Utilized planning</w:t>
-      </w:r>
-      <w:r>
-        <w:t xml:space="preserve">, </w:t>
-      </w:r>
-      <w:r>
-        <w:t>project management</w:t>
-      </w:r>
-      <w:r>
-        <w:t>, and communication</w:t>
-      </w:r>
-      <w:r>
-        <w:t xml:space="preserve"> skills to ensure adoption and </w:t>
-      </w:r>
-      <w:r>
-        <w:t>integration</w:t>
-      </w:r>
-      <w:r>
-        <w:t xml:space="preserve"> of </w:t>
-      </w:r>
-      <w:r>
-        <w:t>tools</w:t>
-      </w:r>
-      <w:r>
-        <w:t xml:space="preserve"> (studying workflow</w:t>
-      </w:r>
-      <w:r>
-        <w:t>s</w:t>
-      </w:r>
-      <w:r>
-        <w:t xml:space="preserve"> and</w:t>
-      </w:r>
-      <w:r>
-        <w:t xml:space="preserve"> designing with the user in mind)</w:t>
+        <w:t xml:space="preserve">Improved manufacturing processes with </w:t>
+      </w:r>
+      <w:r>
+        <w:t xml:space="preserve">logistical and </w:t>
+      </w:r>
+      <w:r>
+        <w:t>3D printed solutions, saving time and money in productio</w:t>
+      </w:r>
+      <w:r>
+        <w:t>n</w:t>
       </w:r>
       <w:r>
         <w:t>.</w:t>
@@ -561,13 +572,13 @@
         </w:rPr>
       </w:pPr>
       <w:r>
-        <w:t>R</w:t>
-      </w:r>
-      <w:r>
-        <w:t>esearch and Development</w:t>
-      </w:r>
-      <w:r>
-        <w:t xml:space="preserve"> Engineering (Co-op) – Hub for Neuroengineering Solutions</w:t>
+        <w:t>Operational Software Developer (Co-op)</w:t>
+      </w:r>
+      <w:r>
+        <w:t xml:space="preserve"> – </w:t>
+      </w:r>
+      <w:r>
+        <w:t>Rocket Factory Augsburg</w:t>
       </w:r>
       <w:r>
         <w:tab/>
@@ -576,7 +587,7 @@
         <w:rPr>
           <w:rStyle w:val="Heading3Char"/>
         </w:rPr>
-        <w:t>January 2024 –</w:t>
+        <w:t>September 2024 –</w:t>
       </w:r>
       <w:r>
         <w:rPr>
@@ -588,7 +599,7 @@
         <w:rPr>
           <w:rStyle w:val="Heading3Char"/>
         </w:rPr>
-        <w:t>April 2024</w:t>
+        <w:t>December 2024</w:t>
       </w:r>
     </w:p>
     <w:p>
@@ -601,7 +612,22 @@
         <w:ind w:left="426" w:hanging="284"/>
       </w:pPr>
       <w:r>
-        <w:t>Developed engineering solutions to create innovative neuroscience research devices at the University of Lethbridge.</w:t>
+        <w:t xml:space="preserve">Developed </w:t>
+      </w:r>
+      <w:r>
+        <w:t xml:space="preserve">operational tools for a 300-person team </w:t>
+      </w:r>
+      <w:r>
+        <w:t>building</w:t>
+      </w:r>
+      <w:r>
+        <w:t xml:space="preserve"> advanced rocket technology</w:t>
+      </w:r>
+      <w:r>
+        <w:t>, using React and FastAPI</w:t>
+      </w:r>
+      <w:r>
+        <w:t>.</w:t>
       </w:r>
     </w:p>
     <w:p>
@@ -614,13 +640,13 @@
         <w:ind w:left="426" w:hanging="284"/>
       </w:pPr>
       <w:r>
-        <w:t>Built full-stack websites for serving collected data, using Django (Python), React (</w:t>
-      </w:r>
-      <w:r>
-        <w:t>JavaScript</w:t>
-      </w:r>
-      <w:r>
-        <w:t>), and SQL databases.</w:t>
+        <w:t>Implemented</w:t>
+      </w:r>
+      <w:r>
+        <w:t xml:space="preserve"> web application features for part and assembly tracking, directly improving production workflow</w:t>
+      </w:r>
+      <w:r>
+        <w:t>.</w:t>
       </w:r>
     </w:p>
     <w:p>
@@ -633,7 +659,19 @@
         <w:ind w:left="426" w:hanging="284"/>
       </w:pPr>
       <w:r>
-        <w:t>Programmed Raspberry Pi microprocessors using Python, to process, interface, and relay recorded information to a user.</w:t>
+        <w:t>Designed and b</w:t>
+      </w:r>
+      <w:r>
+        <w:t xml:space="preserve">uilt a </w:t>
+      </w:r>
+      <w:r>
+        <w:t xml:space="preserve">time tracking application used company-wide, reducing administrative overhead by </w:t>
+      </w:r>
+      <w:r>
+        <w:t>an estimated 60-70</w:t>
+      </w:r>
+      <w:r>
+        <w:t>%.</w:t>
       </w:r>
     </w:p>
     <w:p>
@@ -646,7 +684,34 @@
         <w:ind w:left="426" w:hanging="284"/>
       </w:pPr>
       <w:r>
-        <w:t>Developed embedded systems code in Python for Linux based operating machines, optimizing speed and performance.</w:t>
+        <w:t>I</w:t>
+      </w:r>
+      <w:r>
+        <w:t xml:space="preserve">mproved </w:t>
+      </w:r>
+      <w:r>
+        <w:t>advanced</w:t>
+      </w:r>
+      <w:r>
+        <w:t xml:space="preserve"> database</w:t>
+      </w:r>
+      <w:r>
+        <w:t xml:space="preserve"> ORM</w:t>
+      </w:r>
+      <w:r>
+        <w:t xml:space="preserve"> </w:t>
+      </w:r>
+      <w:r>
+        <w:t>architectures for scalability and speed in PostgreSQL</w:t>
+      </w:r>
+      <w:r>
+        <w:t xml:space="preserve">, reducing complexity </w:t>
+      </w:r>
+      <w:r>
+        <w:t>immensely</w:t>
+      </w:r>
+      <w:r>
+        <w:t>.</w:t>
       </w:r>
     </w:p>
     <w:p>
@@ -659,7 +724,22 @@
         <w:ind w:left="426" w:hanging="284"/>
       </w:pPr>
       <w:r>
-        <w:t>Leveraged SolidWorks CAD tools to design mechanical components for 3D printed production, rapid iteration, and prototyping.</w:t>
+        <w:t>Optimized</w:t>
+      </w:r>
+      <w:r>
+        <w:t xml:space="preserve"> codebase structure, refactoring and </w:t>
+      </w:r>
+      <w:r>
+        <w:t xml:space="preserve">enhancing </w:t>
+      </w:r>
+      <w:r>
+        <w:t xml:space="preserve">existing code to enhance </w:t>
+      </w:r>
+      <w:r>
+        <w:t>performance</w:t>
+      </w:r>
+      <w:r>
+        <w:t>, reusability, and scalability.</w:t>
       </w:r>
     </w:p>
     <w:p>
@@ -672,7 +752,25 @@
         <w:ind w:left="426" w:hanging="284"/>
       </w:pPr>
       <w:r>
-        <w:t>Designed and built electrical circuitry with microprocessors, sensors, and actuators for ease of use and implementation.</w:t>
+        <w:t>Utilized Git pipelines</w:t>
+      </w:r>
+      <w:r>
+        <w:t xml:space="preserve"> </w:t>
+      </w:r>
+      <w:r>
+        <w:t>to improve testing and</w:t>
+      </w:r>
+      <w:r>
+        <w:t xml:space="preserve"> deployment of applications</w:t>
+      </w:r>
+      <w:r>
+        <w:t xml:space="preserve">, ensuring quality </w:t>
+      </w:r>
+      <w:r>
+        <w:t>and usability of tools</w:t>
+      </w:r>
+      <w:r>
+        <w:t>.</w:t>
       </w:r>
     </w:p>
     <w:p>
@@ -685,7 +783,7 @@
         <w:ind w:left="426" w:hanging="284"/>
       </w:pPr>
       <w:r>
-        <w:t>Designed electrical schematics and printed circuit boards (PCBs) for mass production in Altium Designer.</w:t>
+        <w:t xml:space="preserve">Implemented CRUD features in a modular manner, allowing for optimal code reuse and development ease. </w:t>
       </w:r>
     </w:p>
     <w:p>
@@ -698,39 +796,43 @@
         <w:ind w:left="426" w:hanging="284"/>
       </w:pPr>
       <w:r>
-        <w:t xml:space="preserve">Debugged </w:t>
-      </w:r>
-      <w:r>
-        <w:t>electrical</w:t>
-      </w:r>
-      <w:r>
-        <w:t xml:space="preserve"> systems with multimeter and oscilloscope testing techniques to find and resolve development issues.</w:t>
-      </w:r>
-    </w:p>
-    <w:p>
-      <w:pPr>
-        <w:pStyle w:val="ListParagraph"/>
-        <w:numPr>
-          <w:ilvl w:val="0"/>
-          <w:numId w:val="2"/>
-        </w:numPr>
-        <w:ind w:left="426" w:hanging="284"/>
-      </w:pPr>
-      <w:r>
-        <w:t>Improved and maintained CNC tools, optimizing production speed and performance.</w:t>
-      </w:r>
-    </w:p>
-    <w:p>
-      <w:pPr>
-        <w:pStyle w:val="ListParagraph"/>
-        <w:numPr>
-          <w:ilvl w:val="0"/>
-          <w:numId w:val="2"/>
-        </w:numPr>
-        <w:ind w:left="426" w:hanging="284"/>
-      </w:pPr>
-      <w:r>
-        <w:t xml:space="preserve">Optimized hardware development workflow through an improved file storage and communication procedure. </w:t>
+        <w:t>Utilized planning</w:t>
+      </w:r>
+      <w:r>
+        <w:t xml:space="preserve">, </w:t>
+      </w:r>
+      <w:r>
+        <w:t>project management</w:t>
+      </w:r>
+      <w:r>
+        <w:t>, and communication</w:t>
+      </w:r>
+      <w:r>
+        <w:t xml:space="preserve"> skills to ensure adoption and </w:t>
+      </w:r>
+      <w:r>
+        <w:t>integration</w:t>
+      </w:r>
+      <w:r>
+        <w:t xml:space="preserve"> of </w:t>
+      </w:r>
+      <w:r>
+        <w:t>tools</w:t>
+      </w:r>
+      <w:r>
+        <w:t xml:space="preserve"> (studying workflow</w:t>
+      </w:r>
+      <w:r>
+        <w:t>s</w:t>
+      </w:r>
+      <w:r>
+        <w:t xml:space="preserve"> and</w:t>
+      </w:r>
+      <w:r>
+        <w:t xml:space="preserve"> designing with the user in mind)</w:t>
+      </w:r>
+      <w:r>
+        <w:t>.</w:t>
       </w:r>
     </w:p>
     <w:p>
@@ -744,19 +846,13 @@
         </w:rPr>
       </w:pPr>
       <w:r>
-        <w:t>Software Developer</w:t>
-      </w:r>
-      <w:r>
-        <w:t xml:space="preserve"> (Co-op)</w:t>
-      </w:r>
-      <w:r>
-        <w:t xml:space="preserve"> – </w:t>
-      </w:r>
-      <w:r>
-        <w:t>BusPlanner</w:t>
-      </w:r>
-      <w:r>
-        <w:t xml:space="preserve"> Inc.</w:t>
+        <w:t>R</w:t>
+      </w:r>
+      <w:r>
+        <w:t>esearch and Development</w:t>
+      </w:r>
+      <w:r>
+        <w:t xml:space="preserve"> Engineering (Co-op) – Hub for Neuroengineering Solutions</w:t>
       </w:r>
       <w:r>
         <w:tab/>
@@ -765,7 +861,7 @@
         <w:rPr>
           <w:rStyle w:val="Heading3Char"/>
         </w:rPr>
-        <w:t>May 2023 –</w:t>
+        <w:t>January 2024 –</w:t>
       </w:r>
       <w:r>
         <w:rPr>
@@ -777,7 +873,7 @@
         <w:rPr>
           <w:rStyle w:val="Heading3Char"/>
         </w:rPr>
-        <w:t>September 2023</w:t>
+        <w:t>April 2024</w:t>
       </w:r>
     </w:p>
     <w:p>
@@ -790,13 +886,7 @@
         <w:ind w:left="426" w:hanging="284"/>
       </w:pPr>
       <w:r>
-        <w:t xml:space="preserve">Developed and maintained web applications using the MVC ASP.NET framework, ensuring </w:t>
-      </w:r>
-      <w:r>
-        <w:t>robust</w:t>
-      </w:r>
-      <w:r>
-        <w:t xml:space="preserve"> solutions for clients.</w:t>
+        <w:t>Developed engineering solutions to create innovative neuroscience research devices at the University of Lethbridge.</w:t>
       </w:r>
     </w:p>
     <w:p>
@@ -809,22 +899,13 @@
         <w:ind w:left="426" w:hanging="284"/>
       </w:pPr>
       <w:r>
-        <w:t xml:space="preserve">Implemented </w:t>
-      </w:r>
-      <w:r>
-        <w:t>and improved many web application features,</w:t>
-      </w:r>
-      <w:r>
-        <w:t xml:space="preserve"> directly</w:t>
-      </w:r>
-      <w:r>
-        <w:t xml:space="preserve"> affecting </w:t>
-      </w:r>
-      <w:r>
-        <w:t>hundreds</w:t>
-      </w:r>
-      <w:r>
-        <w:t xml:space="preserve"> of clients across North America.</w:t>
+        <w:t>Built full-stack websites for serving collected data, using Django (Python), React (</w:t>
+      </w:r>
+      <w:r>
+        <w:t>JavaScript</w:t>
+      </w:r>
+      <w:r>
+        <w:t>), and SQL databases.</w:t>
       </w:r>
     </w:p>
     <w:p>
@@ -837,52 +918,7 @@
         <w:ind w:left="426" w:hanging="284"/>
       </w:pPr>
       <w:r>
-        <w:t>R</w:t>
-      </w:r>
-      <w:r>
-        <w:t xml:space="preserve">esolved issues on both the frontend and backend, employing </w:t>
-      </w:r>
-      <w:r>
-        <w:t>debugging</w:t>
-      </w:r>
-      <w:r>
-        <w:t xml:space="preserve"> skills to identify and fix </w:t>
-      </w:r>
-      <w:r>
-        <w:t>bugs</w:t>
-      </w:r>
-      <w:r>
-        <w:t xml:space="preserve">, optimize performance, and enhance application </w:t>
-      </w:r>
-      <w:r>
-        <w:t>usability</w:t>
-      </w:r>
-      <w:r>
-        <w:t xml:space="preserve"> </w:t>
-      </w:r>
-      <w:r>
-        <w:t xml:space="preserve">with tools </w:t>
-      </w:r>
-      <w:r>
-        <w:t>including</w:t>
-      </w:r>
-      <w:r>
-        <w:t xml:space="preserve"> </w:t>
-      </w:r>
-      <w:r>
-        <w:t>C#</w:t>
-      </w:r>
-      <w:r>
-        <w:t xml:space="preserve">, </w:t>
-      </w:r>
-      <w:r>
-        <w:t>JavaScript</w:t>
-      </w:r>
-      <w:r>
-        <w:t>/jQuery, and Bootstrap</w:t>
-      </w:r>
-      <w:r>
-        <w:t>.</w:t>
+        <w:t>Programmed Raspberry Pi microprocessors using Python, to process, interface, and relay recorded information to a user.</w:t>
       </w:r>
     </w:p>
     <w:p>
@@ -895,7 +931,7 @@
         <w:ind w:left="426" w:hanging="284"/>
       </w:pPr>
       <w:r>
-        <w:t>Designed SQL database solutions and advanced SQL queries for efficient data retrieval and manipulation.</w:t>
+        <w:t>Developed embedded systems code in Python for Linux based operating machines, optimizing speed and performance.</w:t>
       </w:r>
     </w:p>
     <w:p>
@@ -908,13 +944,7 @@
         <w:ind w:left="426" w:hanging="284"/>
       </w:pPr>
       <w:r>
-        <w:t xml:space="preserve">Improved codebase structure, refactoring and optimizing existing code to enhance </w:t>
-      </w:r>
-      <w:r>
-        <w:t>performance</w:t>
-      </w:r>
-      <w:r>
-        <w:t>, reusability, and scalability.</w:t>
+        <w:t>Leveraged SolidWorks CAD tools to design mechanical components for 3D printed production, rapid iteration, and prototyping.</w:t>
       </w:r>
     </w:p>
     <w:p>
@@ -927,25 +957,7 @@
         <w:ind w:left="426" w:hanging="284"/>
       </w:pPr>
       <w:r>
-        <w:t xml:space="preserve">Utilized </w:t>
-      </w:r>
-      <w:r>
-        <w:t xml:space="preserve">Azure DevOps and TFS </w:t>
-      </w:r>
-      <w:r>
-        <w:t xml:space="preserve">version control to manage source code </w:t>
-      </w:r>
-      <w:r>
-        <w:t xml:space="preserve">and </w:t>
-      </w:r>
-      <w:r>
-        <w:t xml:space="preserve">participate in code reviews among </w:t>
-      </w:r>
-      <w:r>
-        <w:t>team members.</w:t>
-      </w:r>
-      <w:r>
-        <w:t xml:space="preserve"> </w:t>
+        <w:t>Designed and built electrical circuitry with microprocessors, sensors, and actuators for ease of use and implementation.</w:t>
       </w:r>
     </w:p>
     <w:p>
@@ -958,19 +970,52 @@
         <w:ind w:left="426" w:hanging="284"/>
       </w:pPr>
       <w:r>
-        <w:t>Conducted thorough testing of web applications to identify issues, ensuring optimal functionality</w:t>
-      </w:r>
-      <w:r>
-        <w:t xml:space="preserve"> and </w:t>
-      </w:r>
-      <w:r>
-        <w:t>user experience</w:t>
-      </w:r>
-      <w:r>
-        <w:t>s</w:t>
-      </w:r>
-      <w:r>
-        <w:t>.</w:t>
+        <w:t>Designed electrical schematics and printed circuit boards (PCBs) for mass production in Altium Designer.</w:t>
+      </w:r>
+    </w:p>
+    <w:p>
+      <w:pPr>
+        <w:pStyle w:val="ListParagraph"/>
+        <w:numPr>
+          <w:ilvl w:val="0"/>
+          <w:numId w:val="2"/>
+        </w:numPr>
+        <w:ind w:left="426" w:hanging="284"/>
+      </w:pPr>
+      <w:r>
+        <w:t xml:space="preserve">Debugged </w:t>
+      </w:r>
+      <w:r>
+        <w:t>electrical</w:t>
+      </w:r>
+      <w:r>
+        <w:t xml:space="preserve"> systems with multimeter and oscilloscope testing techniques to find and resolve development issues.</w:t>
+      </w:r>
+    </w:p>
+    <w:p>
+      <w:pPr>
+        <w:pStyle w:val="ListParagraph"/>
+        <w:numPr>
+          <w:ilvl w:val="0"/>
+          <w:numId w:val="2"/>
+        </w:numPr>
+        <w:ind w:left="426" w:hanging="284"/>
+      </w:pPr>
+      <w:r>
+        <w:t>Improved and maintained CNC tools, optimizing production speed and performance.</w:t>
+      </w:r>
+    </w:p>
+    <w:p>
+      <w:pPr>
+        <w:pStyle w:val="ListParagraph"/>
+        <w:numPr>
+          <w:ilvl w:val="0"/>
+          <w:numId w:val="2"/>
+        </w:numPr>
+        <w:ind w:left="426" w:hanging="284"/>
+      </w:pPr>
+      <w:r>
+        <w:t xml:space="preserve">Optimized hardware development workflow through an improved file storage and communication procedure. </w:t>
       </w:r>
     </w:p>
     <w:p>
@@ -1020,7 +1065,19 @@
         <w:ind w:left="426" w:hanging="284"/>
       </w:pPr>
       <w:r>
-        <w:t xml:space="preserve">Candidate for Bachelor of Applied Science studying Mechatronics Engineering, with a grade average of 95% / 4.0 GPA. </w:t>
+        <w:t xml:space="preserve">Candidate for Bachelor of Applied Science studying Mechatronics Engineering, with a grade average </w:t>
+      </w:r>
+      <w:r>
+        <w:t>above</w:t>
+      </w:r>
+      <w:r>
+        <w:t xml:space="preserve"> 9</w:t>
+      </w:r>
+      <w:r>
+        <w:t>0%</w:t>
+      </w:r>
+      <w:r>
+        <w:t xml:space="preserve">. </w:t>
       </w:r>
     </w:p>
     <w:p>
@@ -1055,16 +1112,19 @@
         <w:t xml:space="preserve">Relevant courses: Circuits, Digital Logic, </w:t>
       </w:r>
       <w:r>
-        <w:t>Thermodynamics</w:t>
-      </w:r>
-      <w:r>
-        <w:t xml:space="preserve">, Statics / Dynamics, </w:t>
-      </w:r>
-      <w:r>
-        <w:t>Advanced Calculus</w:t>
+        <w:t>Actuators, Power Electronics</w:t>
+      </w:r>
+      <w:r>
+        <w:t xml:space="preserve">, </w:t>
+      </w:r>
+      <w:r>
+        <w:t>Microprocessors</w:t>
       </w:r>
       <w:r>
         <w:t>, Real-time systems</w:t>
+      </w:r>
+      <w:r>
+        <w:t>, DSA</w:t>
       </w:r>
       <w:r>
         <w:t xml:space="preserve">. </w:t>
@@ -1325,6 +1385,7 @@
       <w:r>
         <w:t xml:space="preserve"> and </w:t>
       </w:r>
+      <w:proofErr w:type="spellStart"/>
       <w:r>
         <w:rPr>
           <w:b/>
@@ -1332,6 +1393,7 @@
         </w:rPr>
         <w:t>RobotC</w:t>
       </w:r>
+      <w:proofErr w:type="spellEnd"/>
       <w:r>
         <w:t xml:space="preserve">. Built feedback loops with the use of </w:t>
       </w:r>

</xml_diff>